<commit_message>
Add checkstyle and jacoco config
</commit_message>
<xml_diff>
--- a/src/main/resources/documentation/Proyecto mongoDemoRxJava17.docx
+++ b/src/main/resources/documentation/Proyecto mongoDemoRxJava17.docx
@@ -557,7 +557,7 @@
         </w:rPr>
         <w:lastRenderedPageBreak/>
         <w:drawing>
-          <wp:anchor distT="0" distB="0" distL="114300" distR="114300" simplePos="0" relativeHeight="251658240" behindDoc="0" locked="0" layoutInCell="1" allowOverlap="1" wp14:anchorId="7F80C5F7" wp14:editId="185B5B07">
+          <wp:anchor distT="0" distB="0" distL="114300" distR="114300" simplePos="0" relativeHeight="251658240" behindDoc="0" locked="0" layoutInCell="1" allowOverlap="1" wp14:anchorId="7F80C5F7" wp14:editId="3849DA90">
             <wp:simplePos x="1082040" y="5135880"/>
             <wp:positionH relativeFrom="column">
               <wp:align>left</wp:align>
@@ -1175,6 +1175,398 @@
         </w:drawing>
       </w:r>
     </w:p>
+    <w:p/>
+    <w:p/>
+    <w:p/>
+    <w:p/>
+    <w:p/>
+    <w:p>
+      <w:pPr>
+        <w:rPr>
+          <w:b/>
+          <w:bCs/>
+        </w:rPr>
+      </w:pPr>
+      <w:r>
+        <w:rPr>
+          <w:b/>
+          <w:bCs/>
+        </w:rPr>
+        <w:lastRenderedPageBreak/>
+        <w:t>5. Uso de Checkstyles</w:t>
+      </w:r>
+    </w:p>
+    <w:p>
+      <w:r>
+        <w:rPr>
+          <w:noProof/>
+        </w:rPr>
+        <w:drawing>
+          <wp:inline distT="0" distB="0" distL="0" distR="0" wp14:anchorId="0A8C90A3" wp14:editId="11D50B69">
+            <wp:extent cx="5400040" cy="2992755"/>
+            <wp:effectExtent l="0" t="0" r="0" b="0"/>
+            <wp:docPr id="1988361002" name="Imagen 1"/>
+            <wp:cNvGraphicFramePr>
+              <a:graphicFrameLocks xmlns:a="http://schemas.openxmlformats.org/drawingml/2006/main" noChangeAspect="1"/>
+            </wp:cNvGraphicFramePr>
+            <a:graphic xmlns:a="http://schemas.openxmlformats.org/drawingml/2006/main">
+              <a:graphicData uri="http://schemas.openxmlformats.org/drawingml/2006/picture">
+                <pic:pic xmlns:pic="http://schemas.openxmlformats.org/drawingml/2006/picture">
+                  <pic:nvPicPr>
+                    <pic:cNvPr id="1988361002" name=""/>
+                    <pic:cNvPicPr/>
+                  </pic:nvPicPr>
+                  <pic:blipFill>
+                    <a:blip r:embed="rId20"/>
+                    <a:stretch>
+                      <a:fillRect/>
+                    </a:stretch>
+                  </pic:blipFill>
+                  <pic:spPr>
+                    <a:xfrm>
+                      <a:off x="0" y="0"/>
+                      <a:ext cx="5400040" cy="2992755"/>
+                    </a:xfrm>
+                    <a:prstGeom prst="rect">
+                      <a:avLst/>
+                    </a:prstGeom>
+                  </pic:spPr>
+                </pic:pic>
+              </a:graphicData>
+            </a:graphic>
+          </wp:inline>
+        </w:drawing>
+      </w:r>
+    </w:p>
+    <w:p/>
+    <w:p>
+      <w:r>
+        <w:rPr>
+          <w:noProof/>
+        </w:rPr>
+        <w:drawing>
+          <wp:inline distT="0" distB="0" distL="0" distR="0" wp14:anchorId="10EBC126" wp14:editId="0B323364">
+            <wp:extent cx="5400040" cy="2388235"/>
+            <wp:effectExtent l="0" t="0" r="0" b="0"/>
+            <wp:docPr id="2108038418" name="Imagen 1" descr="Tabla&#10;&#10;Descripción generada automáticamente"/>
+            <wp:cNvGraphicFramePr>
+              <a:graphicFrameLocks xmlns:a="http://schemas.openxmlformats.org/drawingml/2006/main" noChangeAspect="1"/>
+            </wp:cNvGraphicFramePr>
+            <a:graphic xmlns:a="http://schemas.openxmlformats.org/drawingml/2006/main">
+              <a:graphicData uri="http://schemas.openxmlformats.org/drawingml/2006/picture">
+                <pic:pic xmlns:pic="http://schemas.openxmlformats.org/drawingml/2006/picture">
+                  <pic:nvPicPr>
+                    <pic:cNvPr id="2108038418" name="Imagen 1" descr="Tabla&#10;&#10;Descripción generada automáticamente"/>
+                    <pic:cNvPicPr/>
+                  </pic:nvPicPr>
+                  <pic:blipFill>
+                    <a:blip r:embed="rId21"/>
+                    <a:stretch>
+                      <a:fillRect/>
+                    </a:stretch>
+                  </pic:blipFill>
+                  <pic:spPr>
+                    <a:xfrm>
+                      <a:off x="0" y="0"/>
+                      <a:ext cx="5400040" cy="2388235"/>
+                    </a:xfrm>
+                    <a:prstGeom prst="rect">
+                      <a:avLst/>
+                    </a:prstGeom>
+                  </pic:spPr>
+                </pic:pic>
+              </a:graphicData>
+            </a:graphic>
+          </wp:inline>
+        </w:drawing>
+      </w:r>
+    </w:p>
+    <w:p/>
+    <w:p>
+      <w:r>
+        <w:rPr>
+          <w:noProof/>
+        </w:rPr>
+        <w:lastRenderedPageBreak/>
+        <w:drawing>
+          <wp:inline distT="0" distB="0" distL="0" distR="0" wp14:anchorId="1C5F2AC2" wp14:editId="55DE6E60">
+            <wp:extent cx="5400040" cy="2897505"/>
+            <wp:effectExtent l="0" t="0" r="0" b="0"/>
+            <wp:docPr id="717315722" name="Imagen 1" descr="Interfaz de usuario gráfica&#10;&#10;Descripción generada automáticamente con confianza baja"/>
+            <wp:cNvGraphicFramePr>
+              <a:graphicFrameLocks xmlns:a="http://schemas.openxmlformats.org/drawingml/2006/main" noChangeAspect="1"/>
+            </wp:cNvGraphicFramePr>
+            <a:graphic xmlns:a="http://schemas.openxmlformats.org/drawingml/2006/main">
+              <a:graphicData uri="http://schemas.openxmlformats.org/drawingml/2006/picture">
+                <pic:pic xmlns:pic="http://schemas.openxmlformats.org/drawingml/2006/picture">
+                  <pic:nvPicPr>
+                    <pic:cNvPr id="717315722" name="Imagen 1" descr="Interfaz de usuario gráfica&#10;&#10;Descripción generada automáticamente con confianza baja"/>
+                    <pic:cNvPicPr/>
+                  </pic:nvPicPr>
+                  <pic:blipFill>
+                    <a:blip r:embed="rId22"/>
+                    <a:stretch>
+                      <a:fillRect/>
+                    </a:stretch>
+                  </pic:blipFill>
+                  <pic:spPr>
+                    <a:xfrm>
+                      <a:off x="0" y="0"/>
+                      <a:ext cx="5400040" cy="2897505"/>
+                    </a:xfrm>
+                    <a:prstGeom prst="rect">
+                      <a:avLst/>
+                    </a:prstGeom>
+                  </pic:spPr>
+                </pic:pic>
+              </a:graphicData>
+            </a:graphic>
+          </wp:inline>
+        </w:drawing>
+      </w:r>
+    </w:p>
+    <w:p/>
+    <w:p>
+      <w:r>
+        <w:rPr>
+          <w:noProof/>
+        </w:rPr>
+        <w:drawing>
+          <wp:inline distT="0" distB="0" distL="0" distR="0" wp14:anchorId="3E9B67A8" wp14:editId="27D883ED">
+            <wp:extent cx="5400040" cy="2910840"/>
+            <wp:effectExtent l="0" t="0" r="0" b="3810"/>
+            <wp:docPr id="1779493729" name="Imagen 1"/>
+            <wp:cNvGraphicFramePr>
+              <a:graphicFrameLocks xmlns:a="http://schemas.openxmlformats.org/drawingml/2006/main" noChangeAspect="1"/>
+            </wp:cNvGraphicFramePr>
+            <a:graphic xmlns:a="http://schemas.openxmlformats.org/drawingml/2006/main">
+              <a:graphicData uri="http://schemas.openxmlformats.org/drawingml/2006/picture">
+                <pic:pic xmlns:pic="http://schemas.openxmlformats.org/drawingml/2006/picture">
+                  <pic:nvPicPr>
+                    <pic:cNvPr id="1779493729" name=""/>
+                    <pic:cNvPicPr/>
+                  </pic:nvPicPr>
+                  <pic:blipFill>
+                    <a:blip r:embed="rId23"/>
+                    <a:stretch>
+                      <a:fillRect/>
+                    </a:stretch>
+                  </pic:blipFill>
+                  <pic:spPr>
+                    <a:xfrm>
+                      <a:off x="0" y="0"/>
+                      <a:ext cx="5400040" cy="2910840"/>
+                    </a:xfrm>
+                    <a:prstGeom prst="rect">
+                      <a:avLst/>
+                    </a:prstGeom>
+                  </pic:spPr>
+                </pic:pic>
+              </a:graphicData>
+            </a:graphic>
+          </wp:inline>
+        </w:drawing>
+      </w:r>
+    </w:p>
+    <w:p/>
+    <w:p>
+      <w:pPr>
+        <w:rPr>
+          <w:b/>
+          <w:bCs/>
+          <w:u w:val="single"/>
+        </w:rPr>
+      </w:pPr>
+      <w:r>
+        <w:rPr>
+          <w:b/>
+          <w:bCs/>
+        </w:rPr>
+        <w:t>6</w:t>
+      </w:r>
+      <w:r>
+        <w:rPr>
+          <w:b/>
+          <w:bCs/>
+        </w:rPr>
+        <w:t xml:space="preserve">. Uso de </w:t>
+      </w:r>
+      <w:r>
+        <w:rPr>
+          <w:b/>
+          <w:bCs/>
+        </w:rPr>
+        <w:t>JACOCO</w:t>
+      </w:r>
+    </w:p>
+    <w:p/>
+    <w:p/>
+    <w:p>
+      <w:r>
+        <w:rPr>
+          <w:noProof/>
+        </w:rPr>
+        <w:lastRenderedPageBreak/>
+        <w:drawing>
+          <wp:inline distT="0" distB="0" distL="0" distR="0" wp14:anchorId="34008A91" wp14:editId="7D6C19B8">
+            <wp:extent cx="5400040" cy="1640840"/>
+            <wp:effectExtent l="0" t="0" r="0" b="0"/>
+            <wp:docPr id="2022959988" name="Imagen 1" descr="Imagen que contiene Calendario&#10;&#10;Descripción generada automáticamente"/>
+            <wp:cNvGraphicFramePr>
+              <a:graphicFrameLocks xmlns:a="http://schemas.openxmlformats.org/drawingml/2006/main" noChangeAspect="1"/>
+            </wp:cNvGraphicFramePr>
+            <a:graphic xmlns:a="http://schemas.openxmlformats.org/drawingml/2006/main">
+              <a:graphicData uri="http://schemas.openxmlformats.org/drawingml/2006/picture">
+                <pic:pic xmlns:pic="http://schemas.openxmlformats.org/drawingml/2006/picture">
+                  <pic:nvPicPr>
+                    <pic:cNvPr id="2022959988" name="Imagen 1" descr="Imagen que contiene Calendario&#10;&#10;Descripción generada automáticamente"/>
+                    <pic:cNvPicPr/>
+                  </pic:nvPicPr>
+                  <pic:blipFill>
+                    <a:blip r:embed="rId24"/>
+                    <a:stretch>
+                      <a:fillRect/>
+                    </a:stretch>
+                  </pic:blipFill>
+                  <pic:spPr>
+                    <a:xfrm>
+                      <a:off x="0" y="0"/>
+                      <a:ext cx="5400040" cy="1640840"/>
+                    </a:xfrm>
+                    <a:prstGeom prst="rect">
+                      <a:avLst/>
+                    </a:prstGeom>
+                  </pic:spPr>
+                </pic:pic>
+              </a:graphicData>
+            </a:graphic>
+          </wp:inline>
+        </w:drawing>
+      </w:r>
+      <w:r>
+        <w:rPr>
+          <w:noProof/>
+        </w:rPr>
+        <w:drawing>
+          <wp:inline distT="0" distB="0" distL="0" distR="0" wp14:anchorId="12F2D452" wp14:editId="1339B8B3">
+            <wp:extent cx="5400040" cy="1492885"/>
+            <wp:effectExtent l="0" t="0" r="0" b="0"/>
+            <wp:docPr id="2038736298" name="Imagen 1" descr="Captura de pantalla de computadora&#10;&#10;Descripción generada automáticamente con confianza media"/>
+            <wp:cNvGraphicFramePr>
+              <a:graphicFrameLocks xmlns:a="http://schemas.openxmlformats.org/drawingml/2006/main" noChangeAspect="1"/>
+            </wp:cNvGraphicFramePr>
+            <a:graphic xmlns:a="http://schemas.openxmlformats.org/drawingml/2006/main">
+              <a:graphicData uri="http://schemas.openxmlformats.org/drawingml/2006/picture">
+                <pic:pic xmlns:pic="http://schemas.openxmlformats.org/drawingml/2006/picture">
+                  <pic:nvPicPr>
+                    <pic:cNvPr id="2038736298" name="Imagen 1" descr="Captura de pantalla de computadora&#10;&#10;Descripción generada automáticamente con confianza media"/>
+                    <pic:cNvPicPr/>
+                  </pic:nvPicPr>
+                  <pic:blipFill>
+                    <a:blip r:embed="rId25"/>
+                    <a:stretch>
+                      <a:fillRect/>
+                    </a:stretch>
+                  </pic:blipFill>
+                  <pic:spPr>
+                    <a:xfrm>
+                      <a:off x="0" y="0"/>
+                      <a:ext cx="5400040" cy="1492885"/>
+                    </a:xfrm>
+                    <a:prstGeom prst="rect">
+                      <a:avLst/>
+                    </a:prstGeom>
+                  </pic:spPr>
+                </pic:pic>
+              </a:graphicData>
+            </a:graphic>
+          </wp:inline>
+        </w:drawing>
+      </w:r>
+    </w:p>
+    <w:p>
+      <w:r>
+        <w:rPr>
+          <w:noProof/>
+        </w:rPr>
+        <w:drawing>
+          <wp:inline distT="0" distB="0" distL="0" distR="0" wp14:anchorId="16070F3A" wp14:editId="7047CC81">
+            <wp:extent cx="5400040" cy="1824355"/>
+            <wp:effectExtent l="0" t="0" r="0" b="4445"/>
+            <wp:docPr id="874884637" name="Imagen 1"/>
+            <wp:cNvGraphicFramePr>
+              <a:graphicFrameLocks xmlns:a="http://schemas.openxmlformats.org/drawingml/2006/main" noChangeAspect="1"/>
+            </wp:cNvGraphicFramePr>
+            <a:graphic xmlns:a="http://schemas.openxmlformats.org/drawingml/2006/main">
+              <a:graphicData uri="http://schemas.openxmlformats.org/drawingml/2006/picture">
+                <pic:pic xmlns:pic="http://schemas.openxmlformats.org/drawingml/2006/picture">
+                  <pic:nvPicPr>
+                    <pic:cNvPr id="874884637" name=""/>
+                    <pic:cNvPicPr/>
+                  </pic:nvPicPr>
+                  <pic:blipFill>
+                    <a:blip r:embed="rId26"/>
+                    <a:stretch>
+                      <a:fillRect/>
+                    </a:stretch>
+                  </pic:blipFill>
+                  <pic:spPr>
+                    <a:xfrm>
+                      <a:off x="0" y="0"/>
+                      <a:ext cx="5400040" cy="1824355"/>
+                    </a:xfrm>
+                    <a:prstGeom prst="rect">
+                      <a:avLst/>
+                    </a:prstGeom>
+                  </pic:spPr>
+                </pic:pic>
+              </a:graphicData>
+            </a:graphic>
+          </wp:inline>
+        </w:drawing>
+      </w:r>
+      <w:r>
+        <w:rPr>
+          <w:noProof/>
+        </w:rPr>
+        <w:drawing>
+          <wp:inline distT="0" distB="0" distL="0" distR="0" wp14:anchorId="61B55D2F" wp14:editId="13EF64D9">
+            <wp:extent cx="5400040" cy="1347470"/>
+            <wp:effectExtent l="0" t="0" r="0" b="5080"/>
+            <wp:docPr id="1685045292" name="Imagen 1" descr="Captura de pantalla de computadora&#10;&#10;Descripción generada automáticamente con confianza media"/>
+            <wp:cNvGraphicFramePr>
+              <a:graphicFrameLocks xmlns:a="http://schemas.openxmlformats.org/drawingml/2006/main" noChangeAspect="1"/>
+            </wp:cNvGraphicFramePr>
+            <a:graphic xmlns:a="http://schemas.openxmlformats.org/drawingml/2006/main">
+              <a:graphicData uri="http://schemas.openxmlformats.org/drawingml/2006/picture">
+                <pic:pic xmlns:pic="http://schemas.openxmlformats.org/drawingml/2006/picture">
+                  <pic:nvPicPr>
+                    <pic:cNvPr id="1685045292" name="Imagen 1" descr="Captura de pantalla de computadora&#10;&#10;Descripción generada automáticamente con confianza media"/>
+                    <pic:cNvPicPr/>
+                  </pic:nvPicPr>
+                  <pic:blipFill>
+                    <a:blip r:embed="rId27"/>
+                    <a:stretch>
+                      <a:fillRect/>
+                    </a:stretch>
+                  </pic:blipFill>
+                  <pic:spPr>
+                    <a:xfrm>
+                      <a:off x="0" y="0"/>
+                      <a:ext cx="5400040" cy="1347470"/>
+                    </a:xfrm>
+                    <a:prstGeom prst="rect">
+                      <a:avLst/>
+                    </a:prstGeom>
+                  </pic:spPr>
+                </pic:pic>
+              </a:graphicData>
+            </a:graphic>
+          </wp:inline>
+        </w:drawing>
+      </w:r>
+    </w:p>
+    <w:p/>
     <w:sectPr>
       <w:pgSz w:w="11906" w:h="16838"/>
       <w:pgMar w:top="1417" w:right="1701" w:bottom="1417" w:left="1701" w:header="708" w:footer="708" w:gutter="0"/>

</xml_diff>